<commit_message>
New text line was addedt
</commit_message>
<xml_diff>
--- a/Test_line.docx
+++ b/Test_line.docx
@@ -4,10 +4,62 @@
   <w:body>
     <w:p>
       <w:r>
-        <w:t>Тестовая строка</w:t>
+        <w:t>Тестовая стро</w:t>
+      </w:r>
+      <w:r>
+        <w:t>ка</w:t>
+      </w:r>
+    </w:p>
+    <w:p>
+      <w:pPr>
+        <w:rPr>
+          <w:lang w:val="en-US"/>
+        </w:rPr>
+      </w:pPr>
+      <w:r>
+        <w:rPr>
+          <w:lang w:val="en-US"/>
+        </w:rPr>
+        <w:t xml:space="preserve">Test lines </w:t>
+      </w:r>
+      <w:proofErr w:type="spellStart"/>
+      <w:r>
+        <w:rPr>
+          <w:lang w:val="en-US"/>
+        </w:rPr>
+        <w:t>bla</w:t>
+      </w:r>
+      <w:proofErr w:type="spellEnd"/>
+      <w:r>
+        <w:rPr>
+          <w:lang w:val="en-US"/>
+        </w:rPr>
+        <w:t xml:space="preserve"> </w:t>
+      </w:r>
+      <w:proofErr w:type="spellStart"/>
+      <w:r>
+        <w:rPr>
+          <w:lang w:val="en-US"/>
+        </w:rPr>
+        <w:t>bla</w:t>
+      </w:r>
+      <w:proofErr w:type="spellEnd"/>
+      <w:r>
+        <w:rPr>
+          <w:lang w:val="en-US"/>
+        </w:rPr>
+        <w:t xml:space="preserve"> </w:t>
+      </w:r>
+      <w:proofErr w:type="spellStart"/>
+      <w:r>
+        <w:rPr>
+          <w:lang w:val="en-US"/>
+        </w:rPr>
+        <w:t>bla</w:t>
       </w:r>
       <w:bookmarkStart w:id="0" w:name="_GoBack"/>
       <w:bookmarkEnd w:id="0"/>
+      <w:proofErr w:type="spellEnd"/>
     </w:p>
     <w:sectPr>
       <w:pgSz w:w="11906" w:h="16838"/>

</xml_diff>